<commit_message>
updated relational models for both langs
</commit_message>
<xml_diff>
--- a/cro/Grand_Slam_relations_cro.docx
+++ b/cro/Grand_Slam_relations_cro.docx
@@ -1,6 +1,6 @@
 
 <file path=word/document.xml><?xml version="1.0" encoding="utf-8"?>
-<w:document xmlns:wpc="http://schemas.microsoft.com/office/word/2010/wordprocessingCanvas" xmlns:cx="http://schemas.microsoft.com/office/drawing/2014/chartex" xmlns:cx1="http://schemas.microsoft.com/office/drawing/2015/9/8/chartex" xmlns:cx2="http://schemas.microsoft.com/office/drawing/2015/10/21/chartex" xmlns:cx3="http://schemas.microsoft.com/office/drawing/2016/5/9/chartex" xmlns:cx4="http://schemas.microsoft.com/office/drawing/2016/5/10/chartex" xmlns:cx5="http://schemas.microsoft.com/office/drawing/2016/5/11/chartex" xmlns:cx6="http://schemas.microsoft.com/office/drawing/2016/5/12/chartex" xmlns:cx7="http://schemas.microsoft.com/office/drawing/2016/5/13/chartex" xmlns:cx8="http://schemas.microsoft.com/office/drawing/2016/5/14/chartex" xmlns:mc="http://schemas.openxmlformats.org/markup-compatibility/2006" xmlns:aink="http://schemas.microsoft.com/office/drawing/2016/ink" xmlns:am3d="http://schemas.microsoft.com/office/drawing/2017/model3d" xmlns:o="urn:schemas-microsoft-com:office:office" xmlns:r="http://schemas.openxmlformats.org/officeDocument/2006/relationships" xmlns:m="http://schemas.openxmlformats.org/officeDocument/2006/math" xmlns:v="urn:schemas-microsoft-com:vml" xmlns:wp14="http://schemas.microsoft.com/office/word/2010/wordprocessingDrawing" xmlns:wp="http://schemas.openxmlformats.org/drawingml/2006/wordprocessingDrawing" xmlns:w10="urn:schemas-microsoft-com:office:word" xmlns:w="http://schemas.openxmlformats.org/wordprocessingml/2006/main" xmlns:w14="http://schemas.microsoft.com/office/word/2010/wordml" xmlns:w15="http://schemas.microsoft.com/office/word/2012/wordml" xmlns:w16cex="http://schemas.microsoft.com/office/word/2018/wordml/cex" xmlns:w16cid="http://schemas.microsoft.com/office/word/2016/wordml/cid" xmlns:w16="http://schemas.microsoft.com/office/word/2018/wordml" xmlns:w16sdtdh="http://schemas.microsoft.com/office/word/2020/wordml/sdtdatahash" xmlns:w16se="http://schemas.microsoft.com/office/word/2015/wordml/symex" xmlns:wpg="http://schemas.microsoft.com/office/word/2010/wordprocessingGroup" xmlns:wpi="http://schemas.microsoft.com/office/word/2010/wordprocessingInk" xmlns:wne="http://schemas.microsoft.com/office/word/2006/wordml" xmlns:wps="http://schemas.microsoft.com/office/word/2010/wordprocessingShape" mc:Ignorable="w14 w15 w16se w16cid w16 w16cex w16sdtdh wp14">
+<w:document xmlns:wpc="http://schemas.microsoft.com/office/word/2010/wordprocessingCanvas" xmlns:cx="http://schemas.microsoft.com/office/drawing/2014/chartex" xmlns:cx1="http://schemas.microsoft.com/office/drawing/2015/9/8/chartex" xmlns:cx2="http://schemas.microsoft.com/office/drawing/2015/10/21/chartex" xmlns:cx3="http://schemas.microsoft.com/office/drawing/2016/5/9/chartex" xmlns:cx4="http://schemas.microsoft.com/office/drawing/2016/5/10/chartex" xmlns:cx5="http://schemas.microsoft.com/office/drawing/2016/5/11/chartex" xmlns:cx6="http://schemas.microsoft.com/office/drawing/2016/5/12/chartex" xmlns:cx7="http://schemas.microsoft.com/office/drawing/2016/5/13/chartex" xmlns:cx8="http://schemas.microsoft.com/office/drawing/2016/5/14/chartex" xmlns:mc="http://schemas.openxmlformats.org/markup-compatibility/2006" xmlns:aink="http://schemas.microsoft.com/office/drawing/2016/ink" xmlns:am3d="http://schemas.microsoft.com/office/drawing/2017/model3d" xmlns:o="urn:schemas-microsoft-com:office:office" xmlns:oel="http://schemas.microsoft.com/office/2019/extlst" xmlns:r="http://schemas.openxmlformats.org/officeDocument/2006/relationships" xmlns:m="http://schemas.openxmlformats.org/officeDocument/2006/math" xmlns:v="urn:schemas-microsoft-com:vml" xmlns:wp14="http://schemas.microsoft.com/office/word/2010/wordprocessingDrawing" xmlns:wp="http://schemas.openxmlformats.org/drawingml/2006/wordprocessingDrawing" xmlns:w10="urn:schemas-microsoft-com:office:word" xmlns:w="http://schemas.openxmlformats.org/wordprocessingml/2006/main" xmlns:w14="http://schemas.microsoft.com/office/word/2010/wordml" xmlns:w15="http://schemas.microsoft.com/office/word/2012/wordml" xmlns:w16cex="http://schemas.microsoft.com/office/word/2018/wordml/cex" xmlns:w16cid="http://schemas.microsoft.com/office/word/2016/wordml/cid" xmlns:w16="http://schemas.microsoft.com/office/word/2018/wordml" xmlns:w16sdtdh="http://schemas.microsoft.com/office/word/2020/wordml/sdtdatahash" xmlns:w16se="http://schemas.microsoft.com/office/word/2015/wordml/symex" xmlns:wpg="http://schemas.microsoft.com/office/word/2010/wordprocessingGroup" xmlns:wpi="http://schemas.microsoft.com/office/word/2010/wordprocessingInk" xmlns:wne="http://schemas.microsoft.com/office/word/2006/wordml" xmlns:wps="http://schemas.microsoft.com/office/word/2010/wordprocessingShape" mc:Ignorable="w14 w15 w16se w16cid w16 w16cex w16sdtdh wp14">
   <w:body>
     <w:p>
       <w:pPr>
@@ -27,7 +27,7 @@
     </w:p>
     <w:p>
       <w:pPr>
-        <w:pStyle w:val="ListParagraph"/>
+        <w:pStyle w:val="Odlomakpopisa"/>
         <w:numPr>
           <w:ilvl w:val="0"/>
           <w:numId w:val="1"/>
@@ -109,7 +109,7 @@
     </w:p>
     <w:p>
       <w:pPr>
-        <w:pStyle w:val="ListParagraph"/>
+        <w:pStyle w:val="Odlomakpopisa"/>
         <w:numPr>
           <w:ilvl w:val="0"/>
           <w:numId w:val="1"/>
@@ -166,16 +166,16 @@
           <w:szCs w:val="24"/>
           <w:lang w:val="hr-HR"/>
         </w:rPr>
-        <w:t xml:space="preserve">, As servisi, Rezultat, Podloga,  </w:t>
-      </w:r>
-      <w:r>
-        <w:rPr>
-          <w:rFonts w:cstheme="minorHAnsi"/>
-          <w:sz w:val="24"/>
-          <w:szCs w:val="24"/>
-          <w:lang w:val="hr-HR"/>
-        </w:rPr>
-        <w:t>Stadij, Poeni, Vrijeme igre, Forsirane/Neforsirane greške, Uspješni/Neuspješni servisi</w:t>
+        <w:t xml:space="preserve">, Podloga, </w:t>
+      </w:r>
+      <w:r>
+        <w:rPr>
+          <w:rFonts w:cstheme="minorHAnsi"/>
+          <w:sz w:val="24"/>
+          <w:szCs w:val="24"/>
+          <w:lang w:val="hr-HR"/>
+        </w:rPr>
+        <w:t>Stadij, Vrijeme igre</w:t>
       </w:r>
       <w:r>
         <w:rPr>
@@ -189,7 +189,7 @@
     </w:p>
     <w:p>
       <w:pPr>
-        <w:pStyle w:val="ListParagraph"/>
+        <w:pStyle w:val="Odlomakpopisa"/>
         <w:numPr>
           <w:ilvl w:val="0"/>
           <w:numId w:val="1"/>
@@ -261,7 +261,7 @@
     </w:p>
     <w:p>
       <w:pPr>
-        <w:pStyle w:val="ListParagraph"/>
+        <w:pStyle w:val="Odlomakpopisa"/>
         <w:numPr>
           <w:ilvl w:val="0"/>
           <w:numId w:val="1"/>
@@ -309,7 +309,61 @@
           <w:szCs w:val="24"/>
           <w:lang w:val="hr-HR"/>
         </w:rPr>
-        <w:t>, Ime, Prezime, Rezultat, As servisi, Vrijeme igre, Poeni, Forsirane/Neforsirane greške, Uspješni/Neuspješni servisi</w:t>
+        <w:t>, Ime, Prezime, Rezultat, As servisi, Poeni, Forsirane</w:t>
+      </w:r>
+      <w:r>
+        <w:rPr>
+          <w:rFonts w:cstheme="minorHAnsi"/>
+          <w:sz w:val="24"/>
+          <w:szCs w:val="24"/>
+          <w:lang w:val="hr-HR"/>
+        </w:rPr>
+        <w:t xml:space="preserve"> greške, </w:t>
+      </w:r>
+      <w:r>
+        <w:rPr>
+          <w:rFonts w:cstheme="minorHAnsi"/>
+          <w:sz w:val="24"/>
+          <w:szCs w:val="24"/>
+          <w:lang w:val="hr-HR"/>
+        </w:rPr>
+        <w:t>Neforsirane greške, Uspješni</w:t>
+      </w:r>
+      <w:r>
+        <w:rPr>
+          <w:rFonts w:cstheme="minorHAnsi"/>
+          <w:sz w:val="24"/>
+          <w:szCs w:val="24"/>
+          <w:lang w:val="hr-HR"/>
+        </w:rPr>
+        <w:t xml:space="preserve"> </w:t>
+      </w:r>
+      <w:r>
+        <w:rPr>
+          <w:rFonts w:cstheme="minorHAnsi"/>
+          <w:sz w:val="24"/>
+          <w:szCs w:val="24"/>
+          <w:lang w:val="hr-HR"/>
+        </w:rPr>
+        <w:t>servisi</w:t>
+      </w:r>
+      <w:r>
+        <w:rPr>
+          <w:rFonts w:cstheme="minorHAnsi"/>
+          <w:sz w:val="24"/>
+          <w:szCs w:val="24"/>
+          <w:lang w:val="hr-HR"/>
+        </w:rPr>
+        <w:t xml:space="preserve">, </w:t>
+      </w:r>
+      <w:r>
+        <w:rPr>
+          <w:rFonts w:cstheme="minorHAnsi"/>
+          <w:sz w:val="24"/>
+          <w:szCs w:val="24"/>
+          <w:lang w:val="hr-HR"/>
+        </w:rPr>
+        <w:t>Neuspješni servisi</w:t>
       </w:r>
       <w:r>
         <w:rPr>
@@ -380,7 +434,7 @@
 </file>
 
 <file path=word/numbering.xml><?xml version="1.0" encoding="utf-8"?>
-<w:numbering xmlns:wpc="http://schemas.microsoft.com/office/word/2010/wordprocessingCanvas" xmlns:cx="http://schemas.microsoft.com/office/drawing/2014/chartex" xmlns:cx1="http://schemas.microsoft.com/office/drawing/2015/9/8/chartex" xmlns:cx2="http://schemas.microsoft.com/office/drawing/2015/10/21/chartex" xmlns:cx3="http://schemas.microsoft.com/office/drawing/2016/5/9/chartex" xmlns:cx4="http://schemas.microsoft.com/office/drawing/2016/5/10/chartex" xmlns:cx5="http://schemas.microsoft.com/office/drawing/2016/5/11/chartex" xmlns:cx6="http://schemas.microsoft.com/office/drawing/2016/5/12/chartex" xmlns:cx7="http://schemas.microsoft.com/office/drawing/2016/5/13/chartex" xmlns:cx8="http://schemas.microsoft.com/office/drawing/2016/5/14/chartex" xmlns:mc="http://schemas.openxmlformats.org/markup-compatibility/2006" xmlns:aink="http://schemas.microsoft.com/office/drawing/2016/ink" xmlns:am3d="http://schemas.microsoft.com/office/drawing/2017/model3d" xmlns:o="urn:schemas-microsoft-com:office:office" xmlns:r="http://schemas.openxmlformats.org/officeDocument/2006/relationships" xmlns:m="http://schemas.openxmlformats.org/officeDocument/2006/math" xmlns:v="urn:schemas-microsoft-com:vml" xmlns:wp14="http://schemas.microsoft.com/office/word/2010/wordprocessingDrawing" xmlns:wp="http://schemas.openxmlformats.org/drawingml/2006/wordprocessingDrawing" xmlns:w10="urn:schemas-microsoft-com:office:word" xmlns:w="http://schemas.openxmlformats.org/wordprocessingml/2006/main" xmlns:w14="http://schemas.microsoft.com/office/word/2010/wordml" xmlns:w15="http://schemas.microsoft.com/office/word/2012/wordml" xmlns:w16cex="http://schemas.microsoft.com/office/word/2018/wordml/cex" xmlns:w16cid="http://schemas.microsoft.com/office/word/2016/wordml/cid" xmlns:w16="http://schemas.microsoft.com/office/word/2018/wordml" xmlns:w16sdtdh="http://schemas.microsoft.com/office/word/2020/wordml/sdtdatahash" xmlns:w16se="http://schemas.microsoft.com/office/word/2015/wordml/symex" xmlns:wpg="http://schemas.microsoft.com/office/word/2010/wordprocessingGroup" xmlns:wpi="http://schemas.microsoft.com/office/word/2010/wordprocessingInk" xmlns:wne="http://schemas.microsoft.com/office/word/2006/wordml" xmlns:wps="http://schemas.microsoft.com/office/word/2010/wordprocessingShape" mc:Ignorable="w14 w15 w16se w16cid w16 w16cex w16sdtdh wp14">
+<w:numbering xmlns:wpc="http://schemas.microsoft.com/office/word/2010/wordprocessingCanvas" xmlns:cx="http://schemas.microsoft.com/office/drawing/2014/chartex" xmlns:cx1="http://schemas.microsoft.com/office/drawing/2015/9/8/chartex" xmlns:cx2="http://schemas.microsoft.com/office/drawing/2015/10/21/chartex" xmlns:cx3="http://schemas.microsoft.com/office/drawing/2016/5/9/chartex" xmlns:cx4="http://schemas.microsoft.com/office/drawing/2016/5/10/chartex" xmlns:cx5="http://schemas.microsoft.com/office/drawing/2016/5/11/chartex" xmlns:cx6="http://schemas.microsoft.com/office/drawing/2016/5/12/chartex" xmlns:cx7="http://schemas.microsoft.com/office/drawing/2016/5/13/chartex" xmlns:cx8="http://schemas.microsoft.com/office/drawing/2016/5/14/chartex" xmlns:mc="http://schemas.openxmlformats.org/markup-compatibility/2006" xmlns:aink="http://schemas.microsoft.com/office/drawing/2016/ink" xmlns:am3d="http://schemas.microsoft.com/office/drawing/2017/model3d" xmlns:o="urn:schemas-microsoft-com:office:office" xmlns:oel="http://schemas.microsoft.com/office/2019/extlst" xmlns:r="http://schemas.openxmlformats.org/officeDocument/2006/relationships" xmlns:m="http://schemas.openxmlformats.org/officeDocument/2006/math" xmlns:v="urn:schemas-microsoft-com:vml" xmlns:wp14="http://schemas.microsoft.com/office/word/2010/wordprocessingDrawing" xmlns:wp="http://schemas.openxmlformats.org/drawingml/2006/wordprocessingDrawing" xmlns:w10="urn:schemas-microsoft-com:office:word" xmlns:w="http://schemas.openxmlformats.org/wordprocessingml/2006/main" xmlns:w14="http://schemas.microsoft.com/office/word/2010/wordml" xmlns:w15="http://schemas.microsoft.com/office/word/2012/wordml" xmlns:w16cex="http://schemas.microsoft.com/office/word/2018/wordml/cex" xmlns:w16cid="http://schemas.microsoft.com/office/word/2016/wordml/cid" xmlns:w16="http://schemas.microsoft.com/office/word/2018/wordml" xmlns:w16sdtdh="http://schemas.microsoft.com/office/word/2020/wordml/sdtdatahash" xmlns:w16se="http://schemas.microsoft.com/office/word/2015/wordml/symex" xmlns:wpg="http://schemas.microsoft.com/office/word/2010/wordprocessingGroup" xmlns:wpi="http://schemas.microsoft.com/office/word/2010/wordprocessingInk" xmlns:wne="http://schemas.microsoft.com/office/word/2006/wordml" xmlns:wps="http://schemas.microsoft.com/office/word/2010/wordprocessingShape" mc:Ignorable="w14 w15 w16se w16cid w16 w16cex w16sdtdh wp14">
   <w:abstractNum w:abstractNumId="0" w15:restartNumberingAfterBreak="0">
     <w:nsid w:val="098C6C9A"/>
     <w:multiLevelType w:val="hybridMultilevel"/>
@@ -493,7 +547,7 @@
       </w:rPr>
     </w:lvl>
   </w:abstractNum>
-  <w:num w:numId="1">
+  <w:num w:numId="1" w16cid:durableId="1769305354">
     <w:abstractNumId w:val="0"/>
   </w:num>
 </w:numbering>
@@ -898,13 +952,13 @@
     <w:name w:val="Normal"/>
     <w:qFormat/>
   </w:style>
-  <w:style w:type="character" w:default="1" w:styleId="DefaultParagraphFont">
+  <w:style w:type="character" w:default="1" w:styleId="Zadanifontodlomka">
     <w:name w:val="Default Paragraph Font"/>
     <w:uiPriority w:val="1"/>
     <w:semiHidden/>
     <w:unhideWhenUsed/>
   </w:style>
-  <w:style w:type="table" w:default="1" w:styleId="TableNormal">
+  <w:style w:type="table" w:default="1" w:styleId="Obinatablica">
     <w:name w:val="Normal Table"/>
     <w:uiPriority w:val="99"/>
     <w:semiHidden/>
@@ -919,13 +973,13 @@
       </w:tblCellMar>
     </w:tblPr>
   </w:style>
-  <w:style w:type="numbering" w:default="1" w:styleId="NoList">
+  <w:style w:type="numbering" w:default="1" w:styleId="Bezpopisa">
     <w:name w:val="No List"/>
     <w:uiPriority w:val="99"/>
     <w:semiHidden/>
     <w:unhideWhenUsed/>
   </w:style>
-  <w:style w:type="paragraph" w:styleId="ListParagraph">
+  <w:style w:type="paragraph" w:styleId="Odlomakpopisa">
     <w:name w:val="List Paragraph"/>
     <w:basedOn w:val="Normal"/>
     <w:uiPriority w:val="34"/>

</xml_diff>